<commit_message>
Revisão da modelagem e script
</commit_message>
<xml_diff>
--- a/Fábula narrativa.docx
+++ b/Fábula narrativa.docx
@@ -26,14 +26,115 @@
     </w:p>
     <w:p>
       <w:pPr>
-        <w:rPr>
-          <w:lang w:val="pt-BR"/>
-        </w:rPr>
-      </w:pPr>
+        <w:jc w:val="center"/>
+        <w:rPr>
+          <w:b/>
+          <w:bCs/>
+          <w:sz w:val="32"/>
+          <w:szCs w:val="32"/>
+          <w:lang w:val="pt-BR"/>
+        </w:rPr>
+      </w:pPr>
+      <w:r>
+        <w:rPr>
+          <w:b/>
+          <w:bCs/>
+          <w:sz w:val="32"/>
+          <w:szCs w:val="32"/>
+          <w:lang w:val="pt-BR"/>
+        </w:rPr>
+        <w:t xml:space="preserve">Integrantes: Samuel Almeida, Eduardo </w:t>
+      </w:r>
+      <w:proofErr w:type="spellStart"/>
+      <w:r>
+        <w:rPr>
+          <w:b/>
+          <w:bCs/>
+          <w:sz w:val="32"/>
+          <w:szCs w:val="32"/>
+          <w:lang w:val="pt-BR"/>
+        </w:rPr>
+        <w:t>Damaceno</w:t>
+      </w:r>
+      <w:proofErr w:type="spellEnd"/>
+      <w:r>
+        <w:rPr>
+          <w:b/>
+          <w:bCs/>
+          <w:sz w:val="32"/>
+          <w:szCs w:val="32"/>
+          <w:lang w:val="pt-BR"/>
+        </w:rPr>
+        <w:t xml:space="preserve">, Diego Costa, Isabela </w:t>
+      </w:r>
+      <w:proofErr w:type="spellStart"/>
+      <w:r>
+        <w:rPr>
+          <w:b/>
+          <w:bCs/>
+          <w:sz w:val="32"/>
+          <w:szCs w:val="32"/>
+          <w:lang w:val="pt-BR"/>
+        </w:rPr>
+        <w:t>Saori</w:t>
+      </w:r>
+      <w:proofErr w:type="spellEnd"/>
+      <w:r>
+        <w:rPr>
+          <w:b/>
+          <w:bCs/>
+          <w:sz w:val="32"/>
+          <w:szCs w:val="32"/>
+          <w:lang w:val="pt-BR"/>
+        </w:rPr>
+        <w:t>, Matheus Martins, William Alexander e Wallace Ribeiro</w:t>
+      </w:r>
     </w:p>
     <w:p>
       <w:pPr>
         <w:rPr>
+          <w:lang w:val="pt-BR"/>
+        </w:rPr>
+      </w:pPr>
+    </w:p>
+    <w:p>
+      <w:pPr>
+        <w:jc w:val="center"/>
+        <w:rPr>
+          <w:b/>
+          <w:bCs/>
+          <w:color w:val="FF0000"/>
+          <w:sz w:val="32"/>
+          <w:szCs w:val="32"/>
+          <w:lang w:val="pt-BR"/>
+        </w:rPr>
+      </w:pPr>
+      <w:r>
+        <w:rPr>
+          <w:b/>
+          <w:bCs/>
+          <w:color w:val="FF0000"/>
+          <w:sz w:val="32"/>
+          <w:szCs w:val="32"/>
+          <w:lang w:val="pt-BR"/>
+        </w:rPr>
+        <w:t>Copa do mundo</w:t>
+      </w:r>
+      <w:r>
+        <w:rPr>
+          <w:b/>
+          <w:bCs/>
+          <w:color w:val="FF0000"/>
+          <w:sz w:val="32"/>
+          <w:szCs w:val="32"/>
+          <w:lang w:val="pt-BR"/>
+        </w:rPr>
+        <w:br/>
+      </w:r>
+    </w:p>
+    <w:p>
+      <w:pPr>
+        <w:rPr>
           <w:sz w:val="24"/>
           <w:szCs w:val="24"/>
           <w:lang w:val="pt-BR"/>
@@ -149,17 +250,7 @@
           <w:szCs w:val="24"/>
           <w:lang w:val="pt-BR"/>
         </w:rPr>
-        <w:t>.</w:t>
-      </w:r>
-      <w:bookmarkStart w:id="0" w:name="_GoBack"/>
-      <w:bookmarkEnd w:id="0"/>
-      <w:r>
-        <w:rPr>
-          <w:sz w:val="24"/>
-          <w:szCs w:val="24"/>
-          <w:lang w:val="pt-BR"/>
-        </w:rPr>
-        <w:t xml:space="preserve"> </w:t>
+        <w:t xml:space="preserve">. </w:t>
       </w:r>
       <w:r>
         <w:rPr>
@@ -440,7 +531,17 @@
           <w:szCs w:val="24"/>
           <w:lang w:val="pt-BR"/>
         </w:rPr>
-        <w:t xml:space="preserve">, um tempo de duração e ocorre em uma determinada hora e data. </w:t>
+        <w:t>, um tempo de duração e ocorre em uma determinada hora e da</w:t>
+      </w:r>
+      <w:bookmarkStart w:id="0" w:name="_GoBack"/>
+      <w:bookmarkEnd w:id="0"/>
+      <w:r>
+        <w:rPr>
+          <w:sz w:val="24"/>
+          <w:szCs w:val="24"/>
+          <w:lang w:val="pt-BR"/>
+        </w:rPr>
+        <w:t xml:space="preserve">ta. </w:t>
       </w:r>
     </w:p>
     <w:p>
@@ -506,7 +607,15 @@
           <w:szCs w:val="24"/>
           <w:lang w:val="pt-BR"/>
         </w:rPr>
-        <w:t xml:space="preserve">E cada partida tem sua </w:t>
+        <w:t>C</w:t>
+      </w:r>
+      <w:r>
+        <w:rPr>
+          <w:sz w:val="24"/>
+          <w:szCs w:val="24"/>
+          <w:lang w:val="pt-BR"/>
+        </w:rPr>
+        <w:t xml:space="preserve">ada partida tem sua </w:t>
       </w:r>
       <w:r>
         <w:rPr>

</xml_diff>